<commit_message>
Updated Sylubus and Schedule
</commit_message>
<xml_diff>
--- a/AGGP247_Syllabus_S20.docx
+++ b/AGGP247_Syllabus_S20.docx
@@ -1429,1249 +1429,6 @@
         <w:pStyle w:val="Subtitle"/>
         <w:rPr>
           <w:rFonts w:ascii="Arial" w:hAnsi="Arial" w:cs="Arial"/>
-          <w:u w:val="single"/>
-        </w:rPr>
-      </w:pPr>
-      <w:r>
-        <w:rPr>
-          <w:rFonts w:ascii="Arial" w:hAnsi="Arial" w:cs="Arial"/>
-          <w:u w:val="single"/>
-        </w:rPr>
-        <w:t>Computers/Software/Printers:</w:t>
-      </w:r>
-      <w:r>
-        <w:rPr>
-          <w:rFonts w:ascii="Arial" w:hAnsi="Arial" w:cs="Arial"/>
-          <w:b w:val="0"/>
-        </w:rPr>
-        <w:t xml:space="preserve"> </w:t>
-      </w:r>
-    </w:p>
-    <w:p>
-      <w:pPr>
-        <w:pStyle w:val="Subtitle"/>
-        <w:ind w:left="1440"/>
-        <w:rPr>
-          <w:rFonts w:ascii="Arial" w:hAnsi="Arial" w:cs="Arial"/>
-          <w:b w:val="0"/>
-        </w:rPr>
-      </w:pPr>
-    </w:p>
-    <w:p>
-      <w:pPr>
-        <w:pStyle w:val="Subtitle"/>
-        <w:ind w:left="360"/>
-        <w:rPr>
-          <w:rFonts w:ascii="Arial" w:hAnsi="Arial" w:cs="Arial"/>
-          <w:b w:val="0"/>
-        </w:rPr>
-      </w:pPr>
-      <w:r>
-        <w:rPr>
-          <w:rFonts w:ascii="Arial" w:hAnsi="Arial" w:cs="Arial"/>
-          <w:b w:val="0"/>
-        </w:rPr>
-        <w:t xml:space="preserve">The PCs in the lab for this course are equipped with the hardware and software necessary for students to complete their assignments.  These PCs </w:t>
-      </w:r>
-      <w:r>
-        <w:rPr>
-          <w:rFonts w:ascii="Arial" w:hAnsi="Arial" w:cs="Arial"/>
-          <w:b w:val="0"/>
-        </w:rPr>
-        <w:t>may be</w:t>
-      </w:r>
-      <w:r>
-        <w:rPr>
-          <w:rFonts w:ascii="Arial" w:hAnsi="Arial" w:cs="Arial"/>
-          <w:b w:val="0"/>
-        </w:rPr>
-        <w:t xml:space="preserve"> use</w:t>
-      </w:r>
-      <w:r>
-        <w:rPr>
-          <w:rFonts w:ascii="Arial" w:hAnsi="Arial" w:cs="Arial"/>
-          <w:b w:val="0"/>
-        </w:rPr>
-        <w:t>d</w:t>
-      </w:r>
-      <w:r>
-        <w:rPr>
-          <w:rFonts w:ascii="Arial" w:hAnsi="Arial" w:cs="Arial"/>
-          <w:b w:val="0"/>
-        </w:rPr>
-        <w:t xml:space="preserve"> outside of the scheduled lab for this course. </w:t>
-      </w:r>
-      <w:r>
-        <w:rPr>
-          <w:rFonts w:ascii="Arial" w:hAnsi="Arial" w:cs="Arial"/>
-          <w:b w:val="0"/>
-        </w:rPr>
-        <w:t xml:space="preserve"> </w:t>
-      </w:r>
-      <w:r>
-        <w:rPr>
-          <w:rFonts w:ascii="Arial" w:hAnsi="Arial" w:cs="Arial"/>
-          <w:b w:val="0"/>
-        </w:rPr>
-        <w:t>Please see the course instruct</w:t>
-      </w:r>
-      <w:r>
-        <w:rPr>
-          <w:rFonts w:ascii="Arial" w:hAnsi="Arial" w:cs="Arial"/>
-          <w:b w:val="0"/>
-        </w:rPr>
-        <w:t>or for more information on when these PCs are available for student use.</w:t>
-      </w:r>
-    </w:p>
-    <w:p>
-      <w:pPr>
-        <w:pStyle w:val="Subtitle"/>
-        <w:ind w:left="360"/>
-        <w:rPr>
-          <w:rFonts w:ascii="Arial" w:hAnsi="Arial" w:cs="Arial"/>
-          <w:b w:val="0"/>
-        </w:rPr>
-      </w:pPr>
-    </w:p>
-    <w:p>
-      <w:pPr>
-        <w:pStyle w:val="Subtitle"/>
-        <w:ind w:left="360"/>
-        <w:rPr>
-          <w:rFonts w:ascii="Arial" w:hAnsi="Arial" w:cs="Arial"/>
-          <w:b w:val="0"/>
-        </w:rPr>
-      </w:pPr>
-      <w:r>
-        <w:rPr>
-          <w:rFonts w:ascii="Arial" w:hAnsi="Arial" w:cs="Arial"/>
-          <w:b w:val="0"/>
-        </w:rPr>
-        <w:t>Students may find it</w:t>
-      </w:r>
-      <w:r>
-        <w:rPr>
-          <w:rFonts w:ascii="Arial" w:hAnsi="Arial" w:cs="Arial"/>
-          <w:b w:val="0"/>
-        </w:rPr>
-        <w:t xml:space="preserve"> convenient to use their own PC or laptop</w:t>
-      </w:r>
-      <w:r>
-        <w:rPr>
-          <w:rFonts w:ascii="Arial" w:hAnsi="Arial" w:cs="Arial"/>
-          <w:b w:val="0"/>
-        </w:rPr>
-        <w:t xml:space="preserve"> to complete assignments outside of the scheduled lab for this course.  However, neither the instructor nor NHTI is responsible for providing technical support for a student’s PC or laptop.  </w:t>
-      </w:r>
-    </w:p>
-    <w:p>
-      <w:pPr>
-        <w:pStyle w:val="Subtitle"/>
-        <w:ind w:left="360"/>
-        <w:rPr>
-          <w:rFonts w:ascii="Arial" w:hAnsi="Arial" w:cs="Arial"/>
-          <w:b w:val="0"/>
-        </w:rPr>
-      </w:pPr>
-    </w:p>
-    <w:p>
-      <w:pPr>
-        <w:pStyle w:val="Subtitle"/>
-        <w:ind w:left="360"/>
-        <w:rPr>
-          <w:rFonts w:ascii="Arial" w:hAnsi="Arial" w:cs="Arial"/>
-          <w:b w:val="0"/>
-        </w:rPr>
-      </w:pPr>
-      <w:r>
-        <w:rPr>
-          <w:rFonts w:ascii="Arial" w:hAnsi="Arial" w:cs="Arial"/>
-          <w:b w:val="0"/>
-        </w:rPr>
-        <w:t xml:space="preserve">This course uses </w:t>
-      </w:r>
-      <w:r>
-        <w:rPr>
-          <w:rFonts w:ascii="Arial" w:hAnsi="Arial" w:cs="Arial"/>
-          <w:b w:val="0"/>
-        </w:rPr>
-        <w:t>Visual Studio 2018</w:t>
-      </w:r>
-      <w:r>
-        <w:rPr>
-          <w:rFonts w:ascii="Arial" w:hAnsi="Arial" w:cs="Arial"/>
-          <w:b w:val="0"/>
-        </w:rPr>
-        <w:t xml:space="preserve"> as its software development environment. </w:t>
-      </w:r>
-      <w:r>
-        <w:rPr>
-          <w:rFonts w:ascii="Arial" w:hAnsi="Arial" w:cs="Arial"/>
-          <w:b w:val="0"/>
-        </w:rPr>
-        <w:t>Visual Studio 2018</w:t>
-      </w:r>
-      <w:r>
-        <w:rPr>
-          <w:rFonts w:ascii="Arial" w:hAnsi="Arial" w:cs="Arial"/>
-          <w:b w:val="0"/>
-        </w:rPr>
-        <w:t xml:space="preserve"> is compatible with a PC or laptop running Windows 10.  Students choosing to use other computing platforms or operating systems do so with the understanding that they are solely responsible for any compatibility issues with the software used in this course.</w:t>
-      </w:r>
-    </w:p>
-    <w:p>
-      <w:pPr>
-        <w:pStyle w:val="Subtitle"/>
-        <w:ind w:left="360"/>
-        <w:rPr>
-          <w:rFonts w:ascii="Arial" w:hAnsi="Arial" w:cs="Arial"/>
-          <w:b w:val="0"/>
-        </w:rPr>
-      </w:pPr>
-    </w:p>
-    <w:p>
-      <w:pPr>
-        <w:pStyle w:val="Subtitle"/>
-        <w:ind w:left="360"/>
-        <w:rPr>
-          <w:rFonts w:ascii="Arial" w:hAnsi="Arial" w:cs="Arial"/>
-          <w:b w:val="0"/>
-        </w:rPr>
-      </w:pPr>
-      <w:r>
-        <w:rPr>
-          <w:rFonts w:ascii="Arial" w:hAnsi="Arial" w:cs="Arial"/>
-          <w:b w:val="0"/>
-        </w:rPr>
-        <w:t xml:space="preserve">It is a computer security policy of NHTI that student PC’s or laptops must NEVER be connected to the NHTI network using an 802.3 (wired Ethernet) connection. </w:t>
-      </w:r>
-    </w:p>
-    <w:p>
-      <w:pPr>
-        <w:pStyle w:val="Subtitle"/>
-        <w:rPr>
-          <w:rFonts w:ascii="Arial" w:hAnsi="Arial" w:cs="Arial"/>
-          <w:b w:val="0"/>
-        </w:rPr>
-      </w:pPr>
-    </w:p>
-    <w:p>
-      <w:pPr>
-        <w:pStyle w:val="Subtitle"/>
-        <w:ind w:left="360"/>
-        <w:rPr>
-          <w:rFonts w:ascii="Arial" w:hAnsi="Arial" w:cs="Arial"/>
-          <w:b w:val="0"/>
-        </w:rPr>
-      </w:pPr>
-      <w:r>
-        <w:rPr>
-          <w:rFonts w:ascii="Arial" w:hAnsi="Arial" w:cs="Arial"/>
-          <w:b w:val="0"/>
-        </w:rPr>
-        <w:t xml:space="preserve">It is the student’s responsibility to have access to </w:t>
-      </w:r>
-      <w:r>
-        <w:rPr>
-          <w:rFonts w:ascii="Arial" w:hAnsi="Arial" w:cs="Arial"/>
-          <w:b w:val="0"/>
-        </w:rPr>
-        <w:t xml:space="preserve">a PC </w:t>
-      </w:r>
-      <w:r>
-        <w:rPr>
-          <w:rFonts w:ascii="Arial" w:hAnsi="Arial" w:cs="Arial"/>
-          <w:b w:val="0"/>
-        </w:rPr>
-        <w:t>and the ability to:</w:t>
-      </w:r>
-    </w:p>
-    <w:p>
-      <w:pPr>
-        <w:pStyle w:val="Subtitle"/>
-        <w:ind w:left="360"/>
-        <w:rPr>
-          <w:rFonts w:ascii="Arial" w:hAnsi="Arial" w:cs="Arial"/>
-          <w:b w:val="0"/>
-        </w:rPr>
-      </w:pPr>
-    </w:p>
-    <w:p>
-      <w:pPr>
-        <w:pStyle w:val="Subtitle"/>
-        <w:numPr>
-          <w:ilvl w:val="0"/>
-          <w:numId w:val="6"/>
-        </w:numPr>
-        <w:ind w:left="1080"/>
-        <w:rPr>
-          <w:rFonts w:ascii="Arial" w:hAnsi="Arial" w:cs="Arial"/>
-          <w:b w:val="0"/>
-        </w:rPr>
-      </w:pPr>
-      <w:r>
-        <w:rPr>
-          <w:rFonts w:ascii="Arial" w:hAnsi="Arial" w:cs="Arial"/>
-          <w:b w:val="0"/>
-        </w:rPr>
-        <w:t xml:space="preserve">connect to the web </w:t>
-      </w:r>
-      <w:r>
-        <w:rPr>
-          <w:rFonts w:ascii="Arial" w:hAnsi="Arial" w:cs="Arial"/>
-          <w:b w:val="0"/>
-        </w:rPr>
-        <w:t>and access</w:t>
-      </w:r>
-      <w:r>
-        <w:rPr>
-          <w:rFonts w:ascii="Arial" w:hAnsi="Arial" w:cs="Arial"/>
-          <w:b w:val="0"/>
-        </w:rPr>
-        <w:t xml:space="preserve"> SIS and Canvas</w:t>
-      </w:r>
-      <w:r>
-        <w:rPr>
-          <w:rFonts w:ascii="Arial" w:hAnsi="Arial" w:cs="Arial"/>
-          <w:b w:val="0"/>
-        </w:rPr>
-        <w:t>,</w:t>
-      </w:r>
-    </w:p>
-    <w:p>
-      <w:pPr>
-        <w:pStyle w:val="Subtitle"/>
-        <w:numPr>
-          <w:ilvl w:val="0"/>
-          <w:numId w:val="6"/>
-        </w:numPr>
-        <w:ind w:left="1080"/>
-        <w:rPr>
-          <w:rFonts w:ascii="Arial" w:hAnsi="Arial" w:cs="Arial"/>
-          <w:b w:val="0"/>
-        </w:rPr>
-      </w:pPr>
-      <w:r>
-        <w:rPr>
-          <w:rFonts w:ascii="Arial" w:hAnsi="Arial" w:cs="Arial"/>
-          <w:b w:val="0"/>
-        </w:rPr>
-        <w:t xml:space="preserve">use their NHTI email account to </w:t>
-      </w:r>
-      <w:r>
-        <w:rPr>
-          <w:rFonts w:ascii="Arial" w:hAnsi="Arial" w:cs="Arial"/>
-          <w:b w:val="0"/>
-        </w:rPr>
-        <w:t>send and receive email; including attachments,</w:t>
-      </w:r>
-    </w:p>
-    <w:p>
-      <w:pPr>
-        <w:pStyle w:val="Subtitle"/>
-        <w:numPr>
-          <w:ilvl w:val="0"/>
-          <w:numId w:val="6"/>
-        </w:numPr>
-        <w:ind w:left="1080"/>
-        <w:rPr>
-          <w:rFonts w:ascii="Arial" w:hAnsi="Arial" w:cs="Arial"/>
-          <w:b w:val="0"/>
-        </w:rPr>
-      </w:pPr>
-      <w:r>
-        <w:rPr>
-          <w:rFonts w:ascii="Arial" w:hAnsi="Arial" w:cs="Arial"/>
-          <w:b w:val="0"/>
-        </w:rPr>
-        <w:t>use a word processor</w:t>
-      </w:r>
-      <w:r>
-        <w:rPr>
-          <w:rFonts w:ascii="Arial" w:hAnsi="Arial" w:cs="Arial"/>
-          <w:b w:val="0"/>
-        </w:rPr>
-        <w:t xml:space="preserve"> (e.g. Word) to produce documents</w:t>
-      </w:r>
-      <w:r>
-        <w:rPr>
-          <w:rFonts w:ascii="Arial" w:hAnsi="Arial" w:cs="Arial"/>
-          <w:b w:val="0"/>
-        </w:rPr>
-        <w:t>,</w:t>
-      </w:r>
-    </w:p>
-    <w:p>
-      <w:pPr>
-        <w:pStyle w:val="Subtitle"/>
-        <w:numPr>
-          <w:ilvl w:val="0"/>
-          <w:numId w:val="6"/>
-        </w:numPr>
-        <w:ind w:left="1080"/>
-        <w:rPr>
-          <w:rFonts w:ascii="Arial" w:hAnsi="Arial" w:cs="Arial"/>
-          <w:b w:val="0"/>
-        </w:rPr>
-      </w:pPr>
-      <w:r>
-        <w:rPr>
-          <w:rFonts w:ascii="Arial" w:hAnsi="Arial" w:cs="Arial"/>
-          <w:b w:val="0"/>
-        </w:rPr>
-        <w:t>store and retrieve files to removable media (e.g. thumb drive),</w:t>
-      </w:r>
-    </w:p>
-    <w:p>
-      <w:pPr>
-        <w:pStyle w:val="Subtitle"/>
-        <w:numPr>
-          <w:ilvl w:val="0"/>
-          <w:numId w:val="6"/>
-        </w:numPr>
-        <w:ind w:left="1080"/>
-        <w:rPr>
-          <w:rFonts w:ascii="Arial" w:hAnsi="Arial" w:cs="Arial"/>
-          <w:b w:val="0"/>
-        </w:rPr>
-      </w:pPr>
-      <w:r>
-        <w:rPr>
-          <w:rFonts w:ascii="Arial" w:hAnsi="Arial" w:cs="Arial"/>
-          <w:b w:val="0"/>
-        </w:rPr>
-        <w:t xml:space="preserve">print </w:t>
-      </w:r>
-      <w:r>
-        <w:rPr>
-          <w:rFonts w:ascii="Arial" w:hAnsi="Arial" w:cs="Arial"/>
-          <w:b w:val="0"/>
-        </w:rPr>
-        <w:t>pdf and Microsoft Office</w:t>
-      </w:r>
-      <w:r>
-        <w:rPr>
-          <w:rFonts w:ascii="Arial" w:hAnsi="Arial" w:cs="Arial"/>
-          <w:b w:val="0"/>
-        </w:rPr>
-        <w:t xml:space="preserve"> documents, and</w:t>
-      </w:r>
-    </w:p>
-    <w:p>
-      <w:pPr>
-        <w:pStyle w:val="Subtitle"/>
-        <w:numPr>
-          <w:ilvl w:val="0"/>
-          <w:numId w:val="6"/>
-        </w:numPr>
-        <w:ind w:left="1080"/>
-        <w:rPr>
-          <w:rFonts w:ascii="Arial" w:hAnsi="Arial" w:cs="Arial"/>
-          <w:b w:val="0"/>
-        </w:rPr>
-      </w:pPr>
-      <w:r>
-        <w:rPr>
-          <w:rFonts w:ascii="Arial" w:hAnsi="Arial" w:cs="Arial"/>
-          <w:b w:val="0"/>
-        </w:rPr>
-        <w:t xml:space="preserve">install and use software utilized in this course. </w:t>
-      </w:r>
-    </w:p>
-    <w:p>
-      <w:pPr>
-        <w:pStyle w:val="Subtitle"/>
-        <w:ind w:left="720"/>
-        <w:rPr>
-          <w:rFonts w:ascii="Arial" w:hAnsi="Arial" w:cs="Arial"/>
-          <w:b w:val="0"/>
-        </w:rPr>
-      </w:pPr>
-    </w:p>
-    <w:p>
-      <w:pPr>
-        <w:pStyle w:val="Subtitle"/>
-        <w:rPr>
-          <w:rFonts w:ascii="Arial" w:hAnsi="Arial" w:cs="Arial"/>
-          <w:b w:val="0"/>
-        </w:rPr>
-      </w:pPr>
-      <w:r>
-        <w:rPr>
-          <w:rFonts w:ascii="Arial" w:hAnsi="Arial" w:cs="Arial"/>
-          <w:u w:val="single"/>
-        </w:rPr>
-        <w:t>Technical Standards:</w:t>
-      </w:r>
-      <w:r>
-        <w:rPr>
-          <w:rFonts w:ascii="Arial" w:hAnsi="Arial" w:cs="Arial"/>
-          <w:b w:val="0"/>
-        </w:rPr>
-        <w:t xml:space="preserve">     </w:t>
-      </w:r>
-      <w:r>
-        <w:rPr>
-          <w:rFonts w:ascii="Arial" w:hAnsi="Arial" w:cs="Arial"/>
-        </w:rPr>
-        <w:t xml:space="preserve"> </w:t>
-      </w:r>
-    </w:p>
-    <w:p>
-      <w:pPr>
-        <w:pStyle w:val="Subtitle"/>
-        <w:rPr>
-          <w:rFonts w:ascii="Arial" w:hAnsi="Arial" w:cs="Arial"/>
-          <w:b w:val="0"/>
-        </w:rPr>
-      </w:pPr>
-    </w:p>
-    <w:p>
-      <w:pPr>
-        <w:pStyle w:val="Subtitle"/>
-        <w:ind w:left="720"/>
-        <w:rPr>
-          <w:rFonts w:ascii="Arial" w:hAnsi="Arial" w:cs="Arial"/>
-        </w:rPr>
-      </w:pPr>
-      <w:r>
-        <w:rPr>
-          <w:rFonts w:ascii="Arial" w:hAnsi="Arial" w:cs="Arial"/>
-          <w:b w:val="0"/>
-        </w:rPr>
-        <w:t xml:space="preserve">If you have a concern about whether you will have an issue with the technical standards for the course, please see the course instructor and/or the </w:t>
-      </w:r>
-      <w:r>
-        <w:rPr>
-          <w:rFonts w:ascii="Arial" w:hAnsi="Arial" w:cs="Arial"/>
-          <w:b w:val="0"/>
-        </w:rPr>
-        <w:t>Office of Accessibility Services</w:t>
-      </w:r>
-      <w:r>
-        <w:rPr>
-          <w:rFonts w:ascii="Arial" w:hAnsi="Arial" w:cs="Arial"/>
-          <w:b w:val="0"/>
-        </w:rPr>
-        <w:t xml:space="preserve"> </w:t>
-      </w:r>
-      <w:hyperlink r:id="rId10" w:history="1">
-        <w:r>
-          <w:rPr>
-            <w:rStyle w:val="Hyperlink"/>
-            <w:rFonts w:ascii="Arial" w:hAnsi="Arial" w:cs="Arial"/>
-            <w:b w:val="0"/>
-          </w:rPr>
-          <w:t>https://www.nhti.edu/student-resources/where-can-i-get-help-my-studies/accessibility-services</w:t>
-        </w:r>
-      </w:hyperlink>
-      <w:r>
-        <w:rPr>
-          <w:rFonts w:ascii="Arial" w:hAnsi="Arial" w:cs="Arial"/>
-          <w:b w:val="0"/>
-        </w:rPr>
-        <w:t xml:space="preserve"> </w:t>
-      </w:r>
-    </w:p>
-    <w:p>
-      <w:pPr>
-        <w:pStyle w:val="Subtitle"/>
-        <w:rPr>
-          <w:rFonts w:ascii="Arial" w:hAnsi="Arial" w:cs="Arial"/>
-          <w:u w:val="single"/>
-        </w:rPr>
-      </w:pPr>
-    </w:p>
-    <w:p>
-      <w:pPr>
-        <w:pStyle w:val="Subtitle"/>
-        <w:ind w:left="720"/>
-        <w:rPr>
-          <w:rFonts w:ascii="Arial" w:hAnsi="Arial" w:cs="Arial"/>
-          <w:b w:val="0"/>
-        </w:rPr>
-      </w:pPr>
-      <w:r>
-        <w:rPr>
-          <w:rFonts w:ascii="Arial" w:hAnsi="Arial" w:cs="Arial"/>
-          <w:b w:val="0"/>
-        </w:rPr>
-        <w:t>The exercises in this course are designed to reflect the environment typically found in the game development and software engineering industry. The knowledge and skills developed in the lab exercises in this course are required by employers of software developers. As such:</w:t>
-      </w:r>
-    </w:p>
-    <w:p>
-      <w:pPr>
-        <w:pStyle w:val="Subtitle"/>
-        <w:ind w:left="720"/>
-        <w:rPr>
-          <w:rFonts w:ascii="Arial" w:hAnsi="Arial" w:cs="Arial"/>
-          <w:b w:val="0"/>
-        </w:rPr>
-      </w:pPr>
-    </w:p>
-    <w:p>
-      <w:pPr>
-        <w:pStyle w:val="Subtitle"/>
-        <w:numPr>
-          <w:ilvl w:val="0"/>
-          <w:numId w:val="8"/>
-        </w:numPr>
-        <w:rPr>
-          <w:rFonts w:ascii="Arial" w:hAnsi="Arial" w:cs="Arial"/>
-          <w:b w:val="0"/>
-        </w:rPr>
-      </w:pPr>
-      <w:r>
-        <w:rPr>
-          <w:rFonts w:ascii="Arial" w:hAnsi="Arial" w:cs="Arial"/>
-          <w:b w:val="0"/>
-        </w:rPr>
-        <w:t xml:space="preserve">The </w:t>
-      </w:r>
-      <w:r>
-        <w:rPr>
-          <w:rFonts w:ascii="Arial" w:hAnsi="Arial" w:cs="Arial"/>
-          <w:b w:val="0"/>
-        </w:rPr>
-        <w:t xml:space="preserve">lab exercises for this course require the student to possess skills to </w:t>
-      </w:r>
-    </w:p>
-    <w:p>
-      <w:pPr>
-        <w:pStyle w:val="Subtitle"/>
-        <w:numPr>
-          <w:ilvl w:val="0"/>
-          <w:numId w:val="15"/>
-        </w:numPr>
-        <w:rPr>
-          <w:rFonts w:ascii="Arial" w:hAnsi="Arial" w:cs="Arial"/>
-          <w:b w:val="0"/>
-        </w:rPr>
-      </w:pPr>
-      <w:r>
-        <w:rPr>
-          <w:rFonts w:ascii="Arial" w:hAnsi="Arial" w:cs="Arial"/>
-          <w:b w:val="0"/>
-        </w:rPr>
-        <w:t xml:space="preserve">Operate a computer running a modern desktop operating system; </w:t>
-      </w:r>
-    </w:p>
-    <w:p>
-      <w:pPr>
-        <w:pStyle w:val="Subtitle"/>
-        <w:numPr>
-          <w:ilvl w:val="0"/>
-          <w:numId w:val="15"/>
-        </w:numPr>
-        <w:rPr>
-          <w:rFonts w:ascii="Arial" w:hAnsi="Arial" w:cs="Arial"/>
-          <w:b w:val="0"/>
-        </w:rPr>
-      </w:pPr>
-      <w:r>
-        <w:rPr>
-          <w:rFonts w:ascii="Arial" w:hAnsi="Arial" w:cs="Arial"/>
-          <w:b w:val="0"/>
-        </w:rPr>
-        <w:t xml:space="preserve">Write, edit, debug, and compile code using the selected programming languages and integrated development environments; </w:t>
-      </w:r>
-    </w:p>
-    <w:p>
-      <w:pPr>
-        <w:pStyle w:val="Subtitle"/>
-        <w:numPr>
-          <w:ilvl w:val="0"/>
-          <w:numId w:val="15"/>
-        </w:numPr>
-        <w:rPr>
-          <w:rFonts w:ascii="Arial" w:hAnsi="Arial" w:cs="Arial"/>
-          <w:b w:val="0"/>
-        </w:rPr>
-      </w:pPr>
-      <w:r>
-        <w:rPr>
-          <w:rFonts w:ascii="Arial" w:hAnsi="Arial" w:cs="Arial"/>
-          <w:b w:val="0"/>
-        </w:rPr>
-        <w:t xml:space="preserve">Maintain a safe lab environment for the student and other students; </w:t>
-      </w:r>
-    </w:p>
-    <w:p>
-      <w:pPr>
-        <w:pStyle w:val="Subtitle"/>
-        <w:numPr>
-          <w:ilvl w:val="0"/>
-          <w:numId w:val="15"/>
-        </w:numPr>
-        <w:rPr>
-          <w:rFonts w:ascii="Arial" w:hAnsi="Arial" w:cs="Arial"/>
-          <w:b w:val="0"/>
-        </w:rPr>
-      </w:pPr>
-      <w:r>
-        <w:rPr>
-          <w:rFonts w:ascii="Arial" w:hAnsi="Arial" w:cs="Arial"/>
-          <w:b w:val="0"/>
-        </w:rPr>
-        <w:t xml:space="preserve">Work in a team environment with other students; </w:t>
-      </w:r>
-    </w:p>
-    <w:p>
-      <w:pPr>
-        <w:pStyle w:val="Subtitle"/>
-        <w:numPr>
-          <w:ilvl w:val="0"/>
-          <w:numId w:val="15"/>
-        </w:numPr>
-        <w:rPr>
-          <w:rFonts w:ascii="Arial" w:hAnsi="Arial" w:cs="Arial"/>
-          <w:b w:val="0"/>
-        </w:rPr>
-      </w:pPr>
-      <w:r>
-        <w:rPr>
-          <w:rFonts w:ascii="Arial" w:hAnsi="Arial" w:cs="Arial"/>
-          <w:b w:val="0"/>
-        </w:rPr>
-        <w:t xml:space="preserve">Present work in a public demonstration including other students. </w:t>
-      </w:r>
-    </w:p>
-    <w:p>
-      <w:pPr>
-        <w:pStyle w:val="Subtitle"/>
-        <w:ind w:left="720"/>
-        <w:rPr>
-          <w:rFonts w:ascii="Arial" w:hAnsi="Arial" w:cs="Arial"/>
-          <w:b w:val="0"/>
-        </w:rPr>
-      </w:pPr>
-    </w:p>
-    <w:p>
-      <w:pPr>
-        <w:pStyle w:val="Subtitle"/>
-        <w:numPr>
-          <w:ilvl w:val="0"/>
-          <w:numId w:val="8"/>
-        </w:numPr>
-        <w:rPr>
-          <w:rFonts w:ascii="Arial" w:hAnsi="Arial" w:cs="Arial"/>
-          <w:b w:val="0"/>
-        </w:rPr>
-      </w:pPr>
-      <w:r>
-        <w:rPr>
-          <w:rFonts w:ascii="Arial" w:hAnsi="Arial" w:cs="Arial"/>
-          <w:b w:val="0"/>
-        </w:rPr>
-        <w:t xml:space="preserve">Some lab exercises limit the time a student has to complete the lab exercise. </w:t>
-      </w:r>
-    </w:p>
-    <w:p>
-      <w:pPr>
-        <w:pStyle w:val="Subtitle"/>
-        <w:ind w:left="720"/>
-        <w:rPr>
-          <w:rFonts w:ascii="Arial" w:hAnsi="Arial" w:cs="Arial"/>
-          <w:b w:val="0"/>
-        </w:rPr>
-      </w:pPr>
-    </w:p>
-    <w:p>
-      <w:pPr>
-        <w:pStyle w:val="Subtitle"/>
-        <w:rPr>
-          <w:rFonts w:ascii="Arial" w:hAnsi="Arial" w:cs="Arial"/>
-          <w:b w:val="0"/>
-        </w:rPr>
-      </w:pPr>
-    </w:p>
-    <w:p>
-      <w:pPr>
-        <w:pStyle w:val="Subtitle"/>
-        <w:rPr>
-          <w:rFonts w:ascii="Arial" w:hAnsi="Arial" w:cs="Arial"/>
-        </w:rPr>
-      </w:pPr>
-      <w:r>
-        <w:rPr>
-          <w:rFonts w:ascii="Arial" w:hAnsi="Arial" w:cs="Arial"/>
-          <w:u w:val="single"/>
-        </w:rPr>
-        <w:t>Class Cancelations:</w:t>
-      </w:r>
-      <w:r>
-        <w:rPr>
-          <w:rFonts w:ascii="Arial" w:hAnsi="Arial" w:cs="Arial"/>
-        </w:rPr>
-        <w:t xml:space="preserve">  </w:t>
-      </w:r>
-    </w:p>
-    <w:p>
-      <w:pPr>
-        <w:pStyle w:val="Subtitle"/>
-        <w:rPr>
-          <w:rFonts w:ascii="Arial" w:hAnsi="Arial" w:cs="Arial"/>
-        </w:rPr>
-      </w:pPr>
-    </w:p>
-    <w:p>
-      <w:pPr>
-        <w:pStyle w:val="Subtitle"/>
-        <w:ind w:left="720"/>
-        <w:rPr>
-          <w:rStyle w:val="Hyperlink"/>
-          <w:rFonts w:ascii="Arial" w:hAnsi="Arial" w:cs="Arial"/>
-          <w:color w:val="auto"/>
-          <w:u w:val="none"/>
-        </w:rPr>
-      </w:pPr>
-      <w:r>
-        <w:rPr>
-          <w:rStyle w:val="Hyperlink"/>
-          <w:rFonts w:ascii="Arial" w:hAnsi="Arial" w:cs="Arial"/>
-          <w:color w:val="auto"/>
-          <w:u w:val="none"/>
-        </w:rPr>
-        <w:lastRenderedPageBreak/>
-        <w:t>Campus wide</w:t>
-      </w:r>
-      <w:r>
-        <w:rPr>
-          <w:rStyle w:val="Hyperlink"/>
-          <w:rFonts w:ascii="Arial" w:hAnsi="Arial" w:cs="Arial"/>
-          <w:color w:val="auto"/>
-          <w:u w:val="none"/>
-        </w:rPr>
-        <w:t xml:space="preserve"> Cancellation</w:t>
-      </w:r>
-      <w:r>
-        <w:rPr>
-          <w:rStyle w:val="Hyperlink"/>
-          <w:rFonts w:ascii="Arial" w:hAnsi="Arial" w:cs="Arial"/>
-          <w:color w:val="auto"/>
-          <w:u w:val="none"/>
-        </w:rPr>
-        <w:t>:</w:t>
-      </w:r>
-    </w:p>
-    <w:p>
-      <w:pPr>
-        <w:pStyle w:val="Subtitle"/>
-        <w:ind w:left="720"/>
-        <w:rPr>
-          <w:rStyle w:val="Hyperlink"/>
-          <w:rFonts w:ascii="Arial" w:hAnsi="Arial" w:cs="Arial"/>
-        </w:rPr>
-      </w:pPr>
-    </w:p>
-    <w:p>
-      <w:pPr>
-        <w:pStyle w:val="Subtitle"/>
-        <w:ind w:left="720"/>
-        <w:rPr>
-          <w:rFonts w:ascii="Arial" w:hAnsi="Arial" w:cs="Arial"/>
-          <w:b w:val="0"/>
-        </w:rPr>
-      </w:pPr>
-      <w:hyperlink r:id="rId11" w:history="1">
-        <w:r>
-          <w:rPr>
-            <w:rStyle w:val="Hyperlink"/>
-            <w:rFonts w:ascii="Arial" w:hAnsi="Arial" w:cs="Arial"/>
-          </w:rPr>
-          <w:t>http://www.nhti.edu/student-life/student-handbook/cancellations-and-delays</w:t>
-        </w:r>
-      </w:hyperlink>
-    </w:p>
-    <w:p>
-      <w:pPr>
-        <w:pStyle w:val="Subtitle"/>
-        <w:ind w:left="720"/>
-        <w:rPr>
-          <w:rFonts w:ascii="Arial" w:hAnsi="Arial" w:cs="Arial"/>
-        </w:rPr>
-      </w:pPr>
-    </w:p>
-    <w:p>
-      <w:pPr>
-        <w:pStyle w:val="Subtitle"/>
-        <w:ind w:left="720"/>
-        <w:rPr>
-          <w:rFonts w:ascii="Arial" w:hAnsi="Arial" w:cs="Arial"/>
-          <w:b w:val="0"/>
-        </w:rPr>
-      </w:pPr>
-      <w:r>
-        <w:rPr>
-          <w:rFonts w:ascii="Arial" w:hAnsi="Arial" w:cs="Arial"/>
-          <w:b w:val="0"/>
-        </w:rPr>
-        <w:t xml:space="preserve">Students should also sign up for alerts to be sent to their email and/or mobile phone.  </w:t>
-      </w:r>
-      <w:hyperlink r:id="rId12" w:history="1">
-        <w:r>
-          <w:rPr>
-            <w:rStyle w:val="Hyperlink"/>
-            <w:rFonts w:ascii="Arial" w:hAnsi="Arial" w:cs="Arial"/>
-            <w:b w:val="0"/>
-          </w:rPr>
-          <w:t>https://www.nhti.edu/student-life/campus-safety/nhti-alerts</w:t>
-        </w:r>
-      </w:hyperlink>
-      <w:r>
-        <w:rPr>
-          <w:rFonts w:ascii="Arial" w:hAnsi="Arial" w:cs="Arial"/>
-          <w:b w:val="0"/>
-        </w:rPr>
-        <w:t xml:space="preserve"> </w:t>
-      </w:r>
-    </w:p>
-    <w:p>
-      <w:pPr>
-        <w:pStyle w:val="Subtitle"/>
-        <w:ind w:left="720"/>
-        <w:rPr>
-          <w:rStyle w:val="Hyperlink"/>
-          <w:rFonts w:ascii="Arial" w:hAnsi="Arial" w:cs="Arial"/>
-          <w:color w:val="auto"/>
-          <w:u w:val="none"/>
-        </w:rPr>
-      </w:pPr>
-    </w:p>
-    <w:p>
-      <w:pPr>
-        <w:pStyle w:val="Subtitle"/>
-        <w:ind w:left="720"/>
-        <w:rPr>
-          <w:rStyle w:val="Hyperlink"/>
-          <w:rFonts w:ascii="Arial" w:hAnsi="Arial" w:cs="Arial"/>
-          <w:color w:val="auto"/>
-          <w:u w:val="none"/>
-        </w:rPr>
-      </w:pPr>
-      <w:r>
-        <w:rPr>
-          <w:rStyle w:val="Hyperlink"/>
-          <w:rFonts w:ascii="Arial" w:hAnsi="Arial" w:cs="Arial"/>
-          <w:color w:val="auto"/>
-          <w:u w:val="none"/>
-        </w:rPr>
-        <w:t>Cancelling this Class</w:t>
-      </w:r>
-      <w:r>
-        <w:rPr>
-          <w:rStyle w:val="Hyperlink"/>
-          <w:rFonts w:ascii="Arial" w:hAnsi="Arial" w:cs="Arial"/>
-          <w:color w:val="auto"/>
-          <w:u w:val="none"/>
-        </w:rPr>
-        <w:t>:</w:t>
-      </w:r>
-    </w:p>
-    <w:p>
-      <w:pPr>
-        <w:pStyle w:val="FootnoteText"/>
-        <w:rPr>
-          <w:rFonts w:ascii="Arial" w:hAnsi="Arial" w:cs="Arial"/>
-          <w:szCs w:val="18"/>
-        </w:rPr>
-      </w:pPr>
-    </w:p>
-    <w:p>
-      <w:pPr>
-        <w:pStyle w:val="FootnoteText"/>
-        <w:ind w:left="720"/>
-        <w:rPr>
-          <w:rFonts w:ascii="Arial" w:hAnsi="Arial" w:cs="Arial"/>
-          <w:szCs w:val="18"/>
-        </w:rPr>
-      </w:pPr>
-      <w:r>
-        <w:rPr>
-          <w:rFonts w:ascii="Arial" w:hAnsi="Arial" w:cs="Arial"/>
-          <w:szCs w:val="18"/>
-        </w:rPr>
-        <w:t>When the instructor cancels or delays the start of lecture/lab, the instructor will post the cancellation to the course’s Canvas and send an email to students’ email accounts as far in advance as possible.  The same notice will be posted in the corresponding classroom/lab.</w:t>
-      </w:r>
-    </w:p>
-    <w:p>
-      <w:pPr>
-        <w:pStyle w:val="Subtitle"/>
-        <w:rPr>
-          <w:rFonts w:ascii="Arial" w:hAnsi="Arial" w:cs="Arial"/>
-          <w:u w:val="single"/>
-        </w:rPr>
-      </w:pPr>
-    </w:p>
-    <w:p>
-      <w:pPr>
-        <w:pStyle w:val="Subtitle"/>
-        <w:rPr>
-          <w:rFonts w:ascii="Arial" w:hAnsi="Arial" w:cs="Arial"/>
-          <w:b w:val="0"/>
-        </w:rPr>
-      </w:pPr>
-      <w:r>
-        <w:rPr>
-          <w:rFonts w:ascii="Arial" w:hAnsi="Arial" w:cs="Arial"/>
-          <w:u w:val="single"/>
-        </w:rPr>
-        <w:t>Student Communication Responsibility:</w:t>
-      </w:r>
-      <w:r>
-        <w:rPr>
-          <w:rFonts w:ascii="Arial" w:hAnsi="Arial" w:cs="Arial"/>
-          <w:u w:val="single"/>
-        </w:rPr>
-        <w:t xml:space="preserve"> </w:t>
-      </w:r>
-      <w:r>
-        <w:rPr>
-          <w:rFonts w:ascii="Arial" w:hAnsi="Arial" w:cs="Arial"/>
-          <w:b w:val="0"/>
-        </w:rPr>
-        <w:t xml:space="preserve">   </w:t>
-      </w:r>
-    </w:p>
-    <w:p>
-      <w:pPr>
-        <w:pStyle w:val="Subtitle"/>
-        <w:ind w:left="360"/>
-        <w:rPr>
-          <w:rFonts w:ascii="Arial" w:hAnsi="Arial" w:cs="Arial"/>
-        </w:rPr>
-      </w:pPr>
-    </w:p>
-    <w:p>
-      <w:pPr>
-        <w:pStyle w:val="Subtitle"/>
-        <w:numPr>
-          <w:ilvl w:val="0"/>
-          <w:numId w:val="5"/>
-        </w:numPr>
-        <w:ind w:left="1080"/>
-        <w:rPr>
-          <w:rFonts w:ascii="Arial" w:hAnsi="Arial" w:cs="Arial"/>
-        </w:rPr>
-      </w:pPr>
-      <w:r>
-        <w:rPr>
-          <w:rFonts w:ascii="Arial" w:hAnsi="Arial" w:cs="Arial"/>
-          <w:b w:val="0"/>
-        </w:rPr>
-        <w:t>Students are responsible for reading their NHTI student email at least once each day.</w:t>
-      </w:r>
-    </w:p>
-    <w:p>
-      <w:pPr>
-        <w:pStyle w:val="Subtitle"/>
-        <w:numPr>
-          <w:ilvl w:val="0"/>
-          <w:numId w:val="5"/>
-        </w:numPr>
-        <w:ind w:left="1080"/>
-        <w:rPr>
-          <w:rFonts w:ascii="Arial" w:hAnsi="Arial" w:cs="Arial"/>
-        </w:rPr>
-      </w:pPr>
-      <w:r>
-        <w:rPr>
-          <w:rFonts w:ascii="Arial" w:hAnsi="Arial" w:cs="Arial"/>
-          <w:b w:val="0"/>
-        </w:rPr>
-        <w:t xml:space="preserve">Students are responsible for regularly accessing this course’s </w:t>
-      </w:r>
-      <w:r>
-        <w:rPr>
-          <w:rFonts w:ascii="Arial" w:hAnsi="Arial" w:cs="Arial"/>
-          <w:b w:val="0"/>
-        </w:rPr>
-        <w:t>Canvas</w:t>
-      </w:r>
-      <w:r>
-        <w:rPr>
-          <w:rFonts w:ascii="Arial" w:hAnsi="Arial" w:cs="Arial"/>
-          <w:b w:val="0"/>
-        </w:rPr>
-        <w:t xml:space="preserve"> for the latest course announcements, </w:t>
-      </w:r>
-      <w:r>
-        <w:rPr>
-          <w:rFonts w:ascii="Arial" w:hAnsi="Arial" w:cs="Arial"/>
-          <w:b w:val="0"/>
-        </w:rPr>
-        <w:t>assignments</w:t>
-      </w:r>
-      <w:r>
-        <w:rPr>
-          <w:rFonts w:ascii="Arial" w:hAnsi="Arial" w:cs="Arial"/>
-          <w:b w:val="0"/>
-        </w:rPr>
-        <w:t xml:space="preserve">, and </w:t>
-      </w:r>
-      <w:r>
-        <w:rPr>
-          <w:rFonts w:ascii="Arial" w:hAnsi="Arial" w:cs="Arial"/>
-          <w:b w:val="0"/>
-        </w:rPr>
-        <w:t xml:space="preserve">course </w:t>
-      </w:r>
-      <w:r>
-        <w:rPr>
-          <w:rFonts w:ascii="Arial" w:hAnsi="Arial" w:cs="Arial"/>
-          <w:b w:val="0"/>
-        </w:rPr>
-        <w:t>materials.</w:t>
-      </w:r>
-    </w:p>
-    <w:p>
-      <w:pPr>
-        <w:pStyle w:val="Subtitle"/>
-        <w:numPr>
-          <w:ilvl w:val="0"/>
-          <w:numId w:val="5"/>
-        </w:numPr>
-        <w:ind w:left="1080"/>
-        <w:rPr>
-          <w:rFonts w:ascii="Arial" w:hAnsi="Arial" w:cs="Arial"/>
-        </w:rPr>
-      </w:pPr>
-      <w:r>
-        <w:rPr>
-          <w:rFonts w:ascii="Arial" w:hAnsi="Arial" w:cs="Arial"/>
-          <w:b w:val="0"/>
-        </w:rPr>
-        <w:t>Canvas</w:t>
-      </w:r>
-      <w:r>
-        <w:rPr>
-          <w:rFonts w:ascii="Arial" w:hAnsi="Arial" w:cs="Arial"/>
-          <w:b w:val="0"/>
-        </w:rPr>
-        <w:t xml:space="preserve"> will be used for instructor announcements; an email noting the announcement will be sent to each student’s NHTI email account.</w:t>
-      </w:r>
-    </w:p>
-    <w:p>
-      <w:pPr>
-        <w:pStyle w:val="Subtitle"/>
-        <w:numPr>
-          <w:ilvl w:val="0"/>
-          <w:numId w:val="5"/>
-        </w:numPr>
-        <w:ind w:left="1080"/>
-        <w:rPr>
-          <w:rFonts w:ascii="Arial" w:hAnsi="Arial" w:cs="Arial"/>
-        </w:rPr>
-      </w:pPr>
-      <w:r>
-        <w:rPr>
-          <w:rFonts w:ascii="Arial" w:hAnsi="Arial" w:cs="Arial"/>
-          <w:b w:val="0"/>
-        </w:rPr>
-        <w:t xml:space="preserve">GitHub </w:t>
-      </w:r>
-      <w:r>
-        <w:rPr>
-          <w:rFonts w:ascii="Arial" w:hAnsi="Arial" w:cs="Arial"/>
-          <w:b w:val="0"/>
-        </w:rPr>
-        <w:t xml:space="preserve">will serve as the repository for instructor provided course materials, schedules, </w:t>
-      </w:r>
-      <w:proofErr w:type="spellStart"/>
-      <w:r>
-        <w:rPr>
-          <w:rFonts w:ascii="Arial" w:hAnsi="Arial" w:cs="Arial"/>
-          <w:b w:val="0"/>
-        </w:rPr>
-        <w:t>etc</w:t>
-      </w:r>
-      <w:proofErr w:type="spellEnd"/>
-    </w:p>
-    <w:p>
-      <w:pPr>
-        <w:pStyle w:val="Subtitle"/>
-        <w:numPr>
-          <w:ilvl w:val="1"/>
-          <w:numId w:val="5"/>
-        </w:numPr>
-        <w:rPr>
-          <w:rFonts w:ascii="Arial" w:hAnsi="Arial" w:cs="Arial"/>
-        </w:rPr>
-      </w:pPr>
-      <w:r>
-        <w:rPr>
-          <w:rFonts w:ascii="Arial" w:hAnsi="Arial" w:cs="Arial"/>
-          <w:b w:val="0"/>
-        </w:rPr>
-        <w:t>A Link to the repository will be posted in Canvas</w:t>
-      </w:r>
-      <w:r>
-        <w:rPr>
-          <w:rFonts w:ascii="Arial" w:hAnsi="Arial" w:cs="Arial"/>
-          <w:b w:val="0"/>
-        </w:rPr>
-        <w:t>.</w:t>
-      </w:r>
-    </w:p>
-    <w:p>
-      <w:pPr>
-        <w:pStyle w:val="Subtitle"/>
-        <w:numPr>
-          <w:ilvl w:val="0"/>
-          <w:numId w:val="5"/>
-        </w:numPr>
-        <w:ind w:left="1080"/>
-        <w:rPr>
-          <w:rFonts w:ascii="Arial" w:hAnsi="Arial" w:cs="Arial"/>
-        </w:rPr>
-      </w:pPr>
-      <w:r>
-        <w:rPr>
-          <w:rFonts w:ascii="Arial" w:hAnsi="Arial" w:cs="Arial"/>
-          <w:b w:val="0"/>
-        </w:rPr>
-        <w:t xml:space="preserve">All lecture assignments will be posted to this course’s </w:t>
-      </w:r>
-      <w:r>
-        <w:rPr>
-          <w:rFonts w:ascii="Arial" w:hAnsi="Arial" w:cs="Arial"/>
-          <w:b w:val="0"/>
-        </w:rPr>
-        <w:t>Canvas</w:t>
-      </w:r>
-      <w:r>
-        <w:rPr>
-          <w:rFonts w:ascii="Arial" w:hAnsi="Arial" w:cs="Arial"/>
-          <w:b w:val="0"/>
-        </w:rPr>
-        <w:t>.</w:t>
-      </w:r>
-    </w:p>
-    <w:p>
-      <w:pPr>
-        <w:pStyle w:val="Subtitle"/>
-        <w:numPr>
-          <w:ilvl w:val="0"/>
-          <w:numId w:val="5"/>
-        </w:numPr>
-        <w:ind w:left="1080"/>
-        <w:rPr>
-          <w:rFonts w:ascii="Arial" w:hAnsi="Arial" w:cs="Arial"/>
-        </w:rPr>
-      </w:pPr>
-      <w:r>
-        <w:rPr>
-          <w:rFonts w:ascii="Arial" w:hAnsi="Arial" w:cs="Arial"/>
-          <w:b w:val="0"/>
-        </w:rPr>
-        <w:t>Grades for assignments, labs, quizzes, etc. will be posted to Canvas regularly.  Students should retain their graded materials and verify that the grades posted to Canvass are match.</w:t>
-      </w:r>
-    </w:p>
-    <w:p>
-      <w:pPr>
-        <w:pStyle w:val="Subtitle"/>
-        <w:rPr>
-          <w:rFonts w:ascii="Arial" w:hAnsi="Arial" w:cs="Arial"/>
         </w:rPr>
       </w:pPr>
     </w:p>
@@ -3154,6 +1911,8 @@
         </w:rPr>
         <w:t>6</w:t>
       </w:r>
+      <w:bookmarkStart w:id="1" w:name="_GoBack"/>
+      <w:bookmarkEnd w:id="1"/>
       <w:r>
         <w:rPr>
           <w:rFonts w:ascii="Arial" w:hAnsi="Arial" w:cs="Arial"/>
@@ -3174,8 +1933,6 @@
           <w:b w:val="0"/>
         </w:rPr>
       </w:pPr>
-      <w:bookmarkStart w:id="1" w:name="_GoBack"/>
-      <w:bookmarkEnd w:id="1"/>
       <w:r>
         <w:rPr>
           <w:rFonts w:ascii="Arial" w:hAnsi="Arial" w:cs="Arial"/>
@@ -3230,7 +1987,7 @@
           <w:rFonts w:ascii="Arial" w:hAnsi="Arial" w:cs="Arial"/>
           <w:b w:val="0"/>
         </w:rPr>
-        <w:t>2</w:t>
+        <w:t>3</w:t>
       </w:r>
       <w:r>
         <w:rPr>
@@ -3554,7 +2311,6 @@
           <w:rFonts w:ascii="Arial" w:hAnsi="Arial" w:cs="Arial"/>
           <w:b w:val="0"/>
         </w:rPr>
-        <w:lastRenderedPageBreak/>
         <w:t xml:space="preserve">The professionalism score is graded with no lower limit. </w:t>
       </w:r>
       <w:proofErr w:type="gramStart"/>
@@ -4529,6 +3285,7 @@
           <w:sz w:val="18"/>
           <w:szCs w:val="18"/>
         </w:rPr>
+        <w:lastRenderedPageBreak/>
         <w:t>For the definition of the grades W, WP, WF, and AF, please r</w:t>
       </w:r>
       <w:r>
@@ -4540,7 +3297,7 @@
         </w:rPr>
         <w:t xml:space="preserve">efer to the NHTI Grading Policy at: </w:t>
       </w:r>
-      <w:hyperlink r:id="rId13" w:history="1">
+      <w:hyperlink r:id="rId10" w:history="1">
         <w:r>
           <w:rPr>
             <w:rStyle w:val="Hyperlink"/>
@@ -5823,6 +4580,7 @@
           <w:rFonts w:ascii="Arial" w:hAnsi="Arial" w:cs="Arial"/>
           <w:u w:val="single"/>
         </w:rPr>
+        <w:lastRenderedPageBreak/>
         <w:t>Lecture and Lab Etiquette:</w:t>
       </w:r>
       <w:r>
@@ -6634,7 +5392,7 @@
         </w:rPr>
         <w:t xml:space="preserve">: </w:t>
       </w:r>
-      <w:hyperlink r:id="rId14" w:history="1">
+      <w:hyperlink r:id="rId11" w:history="1">
         <w:r>
           <w:rPr>
             <w:rStyle w:val="Hyperlink"/>
@@ -6655,25 +5413,6 @@
     </w:p>
     <w:p>
       <w:pPr>
-        <w:pStyle w:val="Subtitle"/>
-        <w:ind w:left="1440"/>
-        <w:rPr>
-          <w:rFonts w:ascii="Arial" w:hAnsi="Arial" w:cs="Arial"/>
-          <w:u w:val="single"/>
-        </w:rPr>
-      </w:pPr>
-    </w:p>
-    <w:p>
-      <w:pPr>
-        <w:pStyle w:val="Subtitle"/>
-        <w:rPr>
-          <w:rFonts w:ascii="Arial" w:hAnsi="Arial" w:cs="Arial"/>
-          <w:b w:val="0"/>
-        </w:rPr>
-      </w:pPr>
-    </w:p>
-    <w:p>
-      <w:pPr>
         <w:autoSpaceDE w:val="0"/>
         <w:autoSpaceDN w:val="0"/>
         <w:adjustRightInd w:val="0"/>
@@ -6837,6 +5576,1027 @@
       </w:pPr>
     </w:p>
     <w:bookmarkEnd w:id="2"/>
+    <w:p>
+      <w:pPr>
+        <w:pStyle w:val="Subtitle"/>
+        <w:rPr>
+          <w:rFonts w:ascii="Arial" w:hAnsi="Arial" w:cs="Arial"/>
+          <w:u w:val="single"/>
+        </w:rPr>
+      </w:pPr>
+      <w:r>
+        <w:rPr>
+          <w:rFonts w:ascii="Arial" w:hAnsi="Arial" w:cs="Arial"/>
+          <w:u w:val="single"/>
+        </w:rPr>
+        <w:t>Computers/Software/Printers:</w:t>
+      </w:r>
+      <w:r>
+        <w:rPr>
+          <w:rFonts w:ascii="Arial" w:hAnsi="Arial" w:cs="Arial"/>
+          <w:b w:val="0"/>
+        </w:rPr>
+        <w:t xml:space="preserve"> </w:t>
+      </w:r>
+    </w:p>
+    <w:p>
+      <w:pPr>
+        <w:pStyle w:val="Subtitle"/>
+        <w:ind w:left="1440"/>
+        <w:rPr>
+          <w:rFonts w:ascii="Arial" w:hAnsi="Arial" w:cs="Arial"/>
+          <w:b w:val="0"/>
+        </w:rPr>
+      </w:pPr>
+    </w:p>
+    <w:p>
+      <w:pPr>
+        <w:pStyle w:val="Subtitle"/>
+        <w:ind w:left="360"/>
+        <w:rPr>
+          <w:rFonts w:ascii="Arial" w:hAnsi="Arial" w:cs="Arial"/>
+          <w:b w:val="0"/>
+        </w:rPr>
+      </w:pPr>
+      <w:r>
+        <w:rPr>
+          <w:rFonts w:ascii="Arial" w:hAnsi="Arial" w:cs="Arial"/>
+          <w:b w:val="0"/>
+        </w:rPr>
+        <w:lastRenderedPageBreak/>
+        <w:t>The PCs in the lab for this course are equipped with the hardware and software necessary for students to complete their assignments.  These PCs may be used outside of the scheduled lab for this course.  Please see the course instructor for more information on when these PCs are available for student use.</w:t>
+      </w:r>
+    </w:p>
+    <w:p>
+      <w:pPr>
+        <w:pStyle w:val="Subtitle"/>
+        <w:ind w:left="360"/>
+        <w:rPr>
+          <w:rFonts w:ascii="Arial" w:hAnsi="Arial" w:cs="Arial"/>
+          <w:b w:val="0"/>
+        </w:rPr>
+      </w:pPr>
+    </w:p>
+    <w:p>
+      <w:pPr>
+        <w:pStyle w:val="Subtitle"/>
+        <w:ind w:left="360"/>
+        <w:rPr>
+          <w:rFonts w:ascii="Arial" w:hAnsi="Arial" w:cs="Arial"/>
+          <w:b w:val="0"/>
+        </w:rPr>
+      </w:pPr>
+      <w:r>
+        <w:rPr>
+          <w:rFonts w:ascii="Arial" w:hAnsi="Arial" w:cs="Arial"/>
+          <w:b w:val="0"/>
+        </w:rPr>
+        <w:t xml:space="preserve">Students may find it convenient to use their own PC or laptop to complete assignments outside of the scheduled lab for this course.  However, neither the instructor nor NHTI is responsible for providing technical support for a student’s PC or laptop.  </w:t>
+      </w:r>
+    </w:p>
+    <w:p>
+      <w:pPr>
+        <w:pStyle w:val="Subtitle"/>
+        <w:ind w:left="360"/>
+        <w:rPr>
+          <w:rFonts w:ascii="Arial" w:hAnsi="Arial" w:cs="Arial"/>
+          <w:b w:val="0"/>
+        </w:rPr>
+      </w:pPr>
+    </w:p>
+    <w:p>
+      <w:pPr>
+        <w:pStyle w:val="Subtitle"/>
+        <w:ind w:left="360"/>
+        <w:rPr>
+          <w:rFonts w:ascii="Arial" w:hAnsi="Arial" w:cs="Arial"/>
+          <w:b w:val="0"/>
+        </w:rPr>
+      </w:pPr>
+      <w:r>
+        <w:rPr>
+          <w:rFonts w:ascii="Arial" w:hAnsi="Arial" w:cs="Arial"/>
+          <w:b w:val="0"/>
+        </w:rPr>
+        <w:t>This course uses Visual Studio 2018 as its software development environment. Visual Studio 2018 is compatible with a PC or laptop running Windows 10.  Students choosing to use other computing platforms or operating systems do so with the understanding that they are solely responsible for any compatibility issues with the software used in this course.</w:t>
+      </w:r>
+    </w:p>
+    <w:p>
+      <w:pPr>
+        <w:pStyle w:val="Subtitle"/>
+        <w:ind w:left="360"/>
+        <w:rPr>
+          <w:rFonts w:ascii="Arial" w:hAnsi="Arial" w:cs="Arial"/>
+          <w:b w:val="0"/>
+        </w:rPr>
+      </w:pPr>
+    </w:p>
+    <w:p>
+      <w:pPr>
+        <w:pStyle w:val="Subtitle"/>
+        <w:ind w:left="360"/>
+        <w:rPr>
+          <w:rFonts w:ascii="Arial" w:hAnsi="Arial" w:cs="Arial"/>
+          <w:b w:val="0"/>
+        </w:rPr>
+      </w:pPr>
+      <w:r>
+        <w:rPr>
+          <w:rFonts w:ascii="Arial" w:hAnsi="Arial" w:cs="Arial"/>
+          <w:b w:val="0"/>
+        </w:rPr>
+        <w:t xml:space="preserve">It is a computer security policy of NHTI that student PC’s or laptops must NEVER be connected to the NHTI network using an 802.3 (wired Ethernet) connection. </w:t>
+      </w:r>
+    </w:p>
+    <w:p>
+      <w:pPr>
+        <w:pStyle w:val="Subtitle"/>
+        <w:rPr>
+          <w:rFonts w:ascii="Arial" w:hAnsi="Arial" w:cs="Arial"/>
+          <w:b w:val="0"/>
+        </w:rPr>
+      </w:pPr>
+    </w:p>
+    <w:p>
+      <w:pPr>
+        <w:pStyle w:val="Subtitle"/>
+        <w:ind w:left="360"/>
+        <w:rPr>
+          <w:rFonts w:ascii="Arial" w:hAnsi="Arial" w:cs="Arial"/>
+          <w:b w:val="0"/>
+        </w:rPr>
+      </w:pPr>
+      <w:r>
+        <w:rPr>
+          <w:rFonts w:ascii="Arial" w:hAnsi="Arial" w:cs="Arial"/>
+          <w:b w:val="0"/>
+        </w:rPr>
+        <w:t>It is the student’s responsibility to have access to a PC and the ability to:</w:t>
+      </w:r>
+    </w:p>
+    <w:p>
+      <w:pPr>
+        <w:pStyle w:val="Subtitle"/>
+        <w:ind w:left="360"/>
+        <w:rPr>
+          <w:rFonts w:ascii="Arial" w:hAnsi="Arial" w:cs="Arial"/>
+          <w:b w:val="0"/>
+        </w:rPr>
+      </w:pPr>
+    </w:p>
+    <w:p>
+      <w:pPr>
+        <w:pStyle w:val="Subtitle"/>
+        <w:numPr>
+          <w:ilvl w:val="0"/>
+          <w:numId w:val="6"/>
+        </w:numPr>
+        <w:ind w:left="1080"/>
+        <w:rPr>
+          <w:rFonts w:ascii="Arial" w:hAnsi="Arial" w:cs="Arial"/>
+          <w:b w:val="0"/>
+        </w:rPr>
+      </w:pPr>
+      <w:r>
+        <w:rPr>
+          <w:rFonts w:ascii="Arial" w:hAnsi="Arial" w:cs="Arial"/>
+          <w:b w:val="0"/>
+        </w:rPr>
+        <w:t>connect to the web and access SIS and Canvas,</w:t>
+      </w:r>
+    </w:p>
+    <w:p>
+      <w:pPr>
+        <w:pStyle w:val="Subtitle"/>
+        <w:numPr>
+          <w:ilvl w:val="0"/>
+          <w:numId w:val="6"/>
+        </w:numPr>
+        <w:ind w:left="1080"/>
+        <w:rPr>
+          <w:rFonts w:ascii="Arial" w:hAnsi="Arial" w:cs="Arial"/>
+          <w:b w:val="0"/>
+        </w:rPr>
+      </w:pPr>
+      <w:r>
+        <w:rPr>
+          <w:rFonts w:ascii="Arial" w:hAnsi="Arial" w:cs="Arial"/>
+          <w:b w:val="0"/>
+        </w:rPr>
+        <w:t>use their NHTI email account to send and receive email; including attachments,</w:t>
+      </w:r>
+    </w:p>
+    <w:p>
+      <w:pPr>
+        <w:pStyle w:val="Subtitle"/>
+        <w:numPr>
+          <w:ilvl w:val="0"/>
+          <w:numId w:val="6"/>
+        </w:numPr>
+        <w:ind w:left="1080"/>
+        <w:rPr>
+          <w:rFonts w:ascii="Arial" w:hAnsi="Arial" w:cs="Arial"/>
+          <w:b w:val="0"/>
+        </w:rPr>
+      </w:pPr>
+      <w:r>
+        <w:rPr>
+          <w:rFonts w:ascii="Arial" w:hAnsi="Arial" w:cs="Arial"/>
+          <w:b w:val="0"/>
+        </w:rPr>
+        <w:t>use a word processor (e.g. Word) to produce documents,</w:t>
+      </w:r>
+    </w:p>
+    <w:p>
+      <w:pPr>
+        <w:pStyle w:val="Subtitle"/>
+        <w:numPr>
+          <w:ilvl w:val="0"/>
+          <w:numId w:val="6"/>
+        </w:numPr>
+        <w:ind w:left="1080"/>
+        <w:rPr>
+          <w:rFonts w:ascii="Arial" w:hAnsi="Arial" w:cs="Arial"/>
+          <w:b w:val="0"/>
+        </w:rPr>
+      </w:pPr>
+      <w:r>
+        <w:rPr>
+          <w:rFonts w:ascii="Arial" w:hAnsi="Arial" w:cs="Arial"/>
+          <w:b w:val="0"/>
+        </w:rPr>
+        <w:t>store and retrieve files to removable media (e.g. thumb drive),</w:t>
+      </w:r>
+    </w:p>
+    <w:p>
+      <w:pPr>
+        <w:pStyle w:val="Subtitle"/>
+        <w:numPr>
+          <w:ilvl w:val="0"/>
+          <w:numId w:val="6"/>
+        </w:numPr>
+        <w:ind w:left="1080"/>
+        <w:rPr>
+          <w:rFonts w:ascii="Arial" w:hAnsi="Arial" w:cs="Arial"/>
+          <w:b w:val="0"/>
+        </w:rPr>
+      </w:pPr>
+      <w:r>
+        <w:rPr>
+          <w:rFonts w:ascii="Arial" w:hAnsi="Arial" w:cs="Arial"/>
+          <w:b w:val="0"/>
+        </w:rPr>
+        <w:t>print pdf and Microsoft Office documents, and</w:t>
+      </w:r>
+    </w:p>
+    <w:p>
+      <w:pPr>
+        <w:pStyle w:val="Subtitle"/>
+        <w:numPr>
+          <w:ilvl w:val="0"/>
+          <w:numId w:val="6"/>
+        </w:numPr>
+        <w:ind w:left="1080"/>
+        <w:rPr>
+          <w:rFonts w:ascii="Arial" w:hAnsi="Arial" w:cs="Arial"/>
+          <w:b w:val="0"/>
+        </w:rPr>
+      </w:pPr>
+      <w:r>
+        <w:rPr>
+          <w:rFonts w:ascii="Arial" w:hAnsi="Arial" w:cs="Arial"/>
+          <w:b w:val="0"/>
+        </w:rPr>
+        <w:t xml:space="preserve">install and use software utilized in this course. </w:t>
+      </w:r>
+    </w:p>
+    <w:p>
+      <w:pPr>
+        <w:pStyle w:val="Subtitle"/>
+        <w:ind w:left="720"/>
+        <w:rPr>
+          <w:rFonts w:ascii="Arial" w:hAnsi="Arial" w:cs="Arial"/>
+          <w:b w:val="0"/>
+        </w:rPr>
+      </w:pPr>
+    </w:p>
+    <w:p>
+      <w:pPr>
+        <w:pStyle w:val="Subtitle"/>
+        <w:rPr>
+          <w:rFonts w:ascii="Arial" w:hAnsi="Arial" w:cs="Arial"/>
+          <w:b w:val="0"/>
+        </w:rPr>
+      </w:pPr>
+      <w:r>
+        <w:rPr>
+          <w:rFonts w:ascii="Arial" w:hAnsi="Arial" w:cs="Arial"/>
+          <w:u w:val="single"/>
+        </w:rPr>
+        <w:t>Technical Standards:</w:t>
+      </w:r>
+      <w:r>
+        <w:rPr>
+          <w:rFonts w:ascii="Arial" w:hAnsi="Arial" w:cs="Arial"/>
+          <w:b w:val="0"/>
+        </w:rPr>
+        <w:t xml:space="preserve">     </w:t>
+      </w:r>
+      <w:r>
+        <w:rPr>
+          <w:rFonts w:ascii="Arial" w:hAnsi="Arial" w:cs="Arial"/>
+        </w:rPr>
+        <w:t xml:space="preserve"> </w:t>
+      </w:r>
+    </w:p>
+    <w:p>
+      <w:pPr>
+        <w:pStyle w:val="Subtitle"/>
+        <w:rPr>
+          <w:rFonts w:ascii="Arial" w:hAnsi="Arial" w:cs="Arial"/>
+          <w:b w:val="0"/>
+        </w:rPr>
+      </w:pPr>
+    </w:p>
+    <w:p>
+      <w:pPr>
+        <w:pStyle w:val="Subtitle"/>
+        <w:ind w:left="720"/>
+        <w:rPr>
+          <w:rFonts w:ascii="Arial" w:hAnsi="Arial" w:cs="Arial"/>
+        </w:rPr>
+      </w:pPr>
+      <w:r>
+        <w:rPr>
+          <w:rFonts w:ascii="Arial" w:hAnsi="Arial" w:cs="Arial"/>
+          <w:b w:val="0"/>
+        </w:rPr>
+        <w:t xml:space="preserve">If you have a concern about whether you will have an issue with the technical standards for the course, please see the course instructor and/or the </w:t>
+      </w:r>
+      <w:r>
+        <w:rPr>
+          <w:rFonts w:ascii="Arial" w:hAnsi="Arial" w:cs="Arial"/>
+          <w:b w:val="0"/>
+        </w:rPr>
+        <w:t>Office of Accessibility Services</w:t>
+      </w:r>
+      <w:r>
+        <w:rPr>
+          <w:rFonts w:ascii="Arial" w:hAnsi="Arial" w:cs="Arial"/>
+          <w:b w:val="0"/>
+        </w:rPr>
+        <w:t xml:space="preserve"> </w:t>
+      </w:r>
+      <w:hyperlink r:id="rId12" w:history="1">
+        <w:r>
+          <w:rPr>
+            <w:rStyle w:val="Hyperlink"/>
+            <w:rFonts w:ascii="Arial" w:hAnsi="Arial" w:cs="Arial"/>
+            <w:b w:val="0"/>
+          </w:rPr>
+          <w:t>https://www.nhti.edu/student-resources/where-can-i-get-help-my-studies/accessibility-services</w:t>
+        </w:r>
+      </w:hyperlink>
+      <w:r>
+        <w:rPr>
+          <w:rFonts w:ascii="Arial" w:hAnsi="Arial" w:cs="Arial"/>
+          <w:b w:val="0"/>
+        </w:rPr>
+        <w:t xml:space="preserve"> </w:t>
+      </w:r>
+    </w:p>
+    <w:p>
+      <w:pPr>
+        <w:pStyle w:val="Subtitle"/>
+        <w:rPr>
+          <w:rFonts w:ascii="Arial" w:hAnsi="Arial" w:cs="Arial"/>
+          <w:u w:val="single"/>
+        </w:rPr>
+      </w:pPr>
+    </w:p>
+    <w:p>
+      <w:pPr>
+        <w:pStyle w:val="Subtitle"/>
+        <w:ind w:left="720"/>
+        <w:rPr>
+          <w:rFonts w:ascii="Arial" w:hAnsi="Arial" w:cs="Arial"/>
+          <w:b w:val="0"/>
+        </w:rPr>
+      </w:pPr>
+      <w:r>
+        <w:rPr>
+          <w:rFonts w:ascii="Arial" w:hAnsi="Arial" w:cs="Arial"/>
+          <w:b w:val="0"/>
+        </w:rPr>
+        <w:t>The exercises in this course are designed to reflect the environment typically found in the game development and software engineering industry. The knowledge and skills developed in the lab exercises in this course are required by employers of software developers. As such:</w:t>
+      </w:r>
+    </w:p>
+    <w:p>
+      <w:pPr>
+        <w:pStyle w:val="Subtitle"/>
+        <w:ind w:left="720"/>
+        <w:rPr>
+          <w:rFonts w:ascii="Arial" w:hAnsi="Arial" w:cs="Arial"/>
+          <w:b w:val="0"/>
+        </w:rPr>
+      </w:pPr>
+    </w:p>
+    <w:p>
+      <w:pPr>
+        <w:pStyle w:val="Subtitle"/>
+        <w:numPr>
+          <w:ilvl w:val="0"/>
+          <w:numId w:val="8"/>
+        </w:numPr>
+        <w:rPr>
+          <w:rFonts w:ascii="Arial" w:hAnsi="Arial" w:cs="Arial"/>
+          <w:b w:val="0"/>
+        </w:rPr>
+      </w:pPr>
+      <w:r>
+        <w:rPr>
+          <w:rFonts w:ascii="Arial" w:hAnsi="Arial" w:cs="Arial"/>
+          <w:b w:val="0"/>
+        </w:rPr>
+        <w:t xml:space="preserve">The </w:t>
+      </w:r>
+      <w:r>
+        <w:rPr>
+          <w:rFonts w:ascii="Arial" w:hAnsi="Arial" w:cs="Arial"/>
+          <w:b w:val="0"/>
+        </w:rPr>
+        <w:t xml:space="preserve">lab exercises for this course require the student to possess skills to </w:t>
+      </w:r>
+    </w:p>
+    <w:p>
+      <w:pPr>
+        <w:pStyle w:val="Subtitle"/>
+        <w:numPr>
+          <w:ilvl w:val="0"/>
+          <w:numId w:val="15"/>
+        </w:numPr>
+        <w:rPr>
+          <w:rFonts w:ascii="Arial" w:hAnsi="Arial" w:cs="Arial"/>
+          <w:b w:val="0"/>
+        </w:rPr>
+      </w:pPr>
+      <w:r>
+        <w:rPr>
+          <w:rFonts w:ascii="Arial" w:hAnsi="Arial" w:cs="Arial"/>
+          <w:b w:val="0"/>
+        </w:rPr>
+        <w:t xml:space="preserve">Operate a computer running a modern desktop operating system; </w:t>
+      </w:r>
+    </w:p>
+    <w:p>
+      <w:pPr>
+        <w:pStyle w:val="Subtitle"/>
+        <w:numPr>
+          <w:ilvl w:val="0"/>
+          <w:numId w:val="15"/>
+        </w:numPr>
+        <w:rPr>
+          <w:rFonts w:ascii="Arial" w:hAnsi="Arial" w:cs="Arial"/>
+          <w:b w:val="0"/>
+        </w:rPr>
+      </w:pPr>
+      <w:r>
+        <w:rPr>
+          <w:rFonts w:ascii="Arial" w:hAnsi="Arial" w:cs="Arial"/>
+          <w:b w:val="0"/>
+        </w:rPr>
+        <w:t xml:space="preserve">Write, edit, debug, and compile code using the selected programming languages and integrated development environments; </w:t>
+      </w:r>
+    </w:p>
+    <w:p>
+      <w:pPr>
+        <w:pStyle w:val="Subtitle"/>
+        <w:numPr>
+          <w:ilvl w:val="0"/>
+          <w:numId w:val="15"/>
+        </w:numPr>
+        <w:rPr>
+          <w:rFonts w:ascii="Arial" w:hAnsi="Arial" w:cs="Arial"/>
+          <w:b w:val="0"/>
+        </w:rPr>
+      </w:pPr>
+      <w:r>
+        <w:rPr>
+          <w:rFonts w:ascii="Arial" w:hAnsi="Arial" w:cs="Arial"/>
+          <w:b w:val="0"/>
+        </w:rPr>
+        <w:t xml:space="preserve">Maintain a safe lab environment for the student and other students; </w:t>
+      </w:r>
+    </w:p>
+    <w:p>
+      <w:pPr>
+        <w:pStyle w:val="Subtitle"/>
+        <w:numPr>
+          <w:ilvl w:val="0"/>
+          <w:numId w:val="15"/>
+        </w:numPr>
+        <w:rPr>
+          <w:rFonts w:ascii="Arial" w:hAnsi="Arial" w:cs="Arial"/>
+          <w:b w:val="0"/>
+        </w:rPr>
+      </w:pPr>
+      <w:r>
+        <w:rPr>
+          <w:rFonts w:ascii="Arial" w:hAnsi="Arial" w:cs="Arial"/>
+          <w:b w:val="0"/>
+        </w:rPr>
+        <w:t xml:space="preserve">Work in a team environment with other students; </w:t>
+      </w:r>
+    </w:p>
+    <w:p>
+      <w:pPr>
+        <w:pStyle w:val="Subtitle"/>
+        <w:numPr>
+          <w:ilvl w:val="0"/>
+          <w:numId w:val="15"/>
+        </w:numPr>
+        <w:rPr>
+          <w:rFonts w:ascii="Arial" w:hAnsi="Arial" w:cs="Arial"/>
+          <w:b w:val="0"/>
+        </w:rPr>
+      </w:pPr>
+      <w:r>
+        <w:rPr>
+          <w:rFonts w:ascii="Arial" w:hAnsi="Arial" w:cs="Arial"/>
+          <w:b w:val="0"/>
+        </w:rPr>
+        <w:t xml:space="preserve">Present work in a public demonstration including other students. </w:t>
+      </w:r>
+    </w:p>
+    <w:p>
+      <w:pPr>
+        <w:pStyle w:val="Subtitle"/>
+        <w:ind w:left="720"/>
+        <w:rPr>
+          <w:rFonts w:ascii="Arial" w:hAnsi="Arial" w:cs="Arial"/>
+          <w:b w:val="0"/>
+        </w:rPr>
+      </w:pPr>
+    </w:p>
+    <w:p>
+      <w:pPr>
+        <w:pStyle w:val="Subtitle"/>
+        <w:numPr>
+          <w:ilvl w:val="0"/>
+          <w:numId w:val="8"/>
+        </w:numPr>
+        <w:rPr>
+          <w:rFonts w:ascii="Arial" w:hAnsi="Arial" w:cs="Arial"/>
+          <w:b w:val="0"/>
+        </w:rPr>
+      </w:pPr>
+      <w:r>
+        <w:rPr>
+          <w:rFonts w:ascii="Arial" w:hAnsi="Arial" w:cs="Arial"/>
+          <w:b w:val="0"/>
+        </w:rPr>
+        <w:t xml:space="preserve">Some lab exercises limit the time a student has to complete the lab exercise. </w:t>
+      </w:r>
+    </w:p>
+    <w:p>
+      <w:pPr>
+        <w:pStyle w:val="Subtitle"/>
+        <w:ind w:left="720"/>
+        <w:rPr>
+          <w:rFonts w:ascii="Arial" w:hAnsi="Arial" w:cs="Arial"/>
+          <w:b w:val="0"/>
+        </w:rPr>
+      </w:pPr>
+    </w:p>
+    <w:p>
+      <w:pPr>
+        <w:pStyle w:val="Subtitle"/>
+        <w:rPr>
+          <w:rFonts w:ascii="Arial" w:hAnsi="Arial" w:cs="Arial"/>
+          <w:b w:val="0"/>
+        </w:rPr>
+      </w:pPr>
+    </w:p>
+    <w:p>
+      <w:pPr>
+        <w:pStyle w:val="Subtitle"/>
+        <w:rPr>
+          <w:rFonts w:ascii="Arial" w:hAnsi="Arial" w:cs="Arial"/>
+        </w:rPr>
+      </w:pPr>
+      <w:r>
+        <w:rPr>
+          <w:rFonts w:ascii="Arial" w:hAnsi="Arial" w:cs="Arial"/>
+          <w:u w:val="single"/>
+        </w:rPr>
+        <w:t>Class Cancelations:</w:t>
+      </w:r>
+      <w:r>
+        <w:rPr>
+          <w:rFonts w:ascii="Arial" w:hAnsi="Arial" w:cs="Arial"/>
+        </w:rPr>
+        <w:t xml:space="preserve">  </w:t>
+      </w:r>
+    </w:p>
+    <w:p>
+      <w:pPr>
+        <w:pStyle w:val="Subtitle"/>
+        <w:rPr>
+          <w:rFonts w:ascii="Arial" w:hAnsi="Arial" w:cs="Arial"/>
+        </w:rPr>
+      </w:pPr>
+    </w:p>
+    <w:p>
+      <w:pPr>
+        <w:pStyle w:val="Subtitle"/>
+        <w:ind w:left="720"/>
+        <w:rPr>
+          <w:rStyle w:val="Hyperlink"/>
+          <w:rFonts w:ascii="Arial" w:hAnsi="Arial" w:cs="Arial"/>
+          <w:color w:val="auto"/>
+          <w:u w:val="none"/>
+        </w:rPr>
+      </w:pPr>
+      <w:r>
+        <w:rPr>
+          <w:rStyle w:val="Hyperlink"/>
+          <w:rFonts w:ascii="Arial" w:hAnsi="Arial" w:cs="Arial"/>
+          <w:color w:val="auto"/>
+          <w:u w:val="none"/>
+        </w:rPr>
+        <w:t>Campus wide</w:t>
+      </w:r>
+      <w:r>
+        <w:rPr>
+          <w:rStyle w:val="Hyperlink"/>
+          <w:rFonts w:ascii="Arial" w:hAnsi="Arial" w:cs="Arial"/>
+          <w:color w:val="auto"/>
+          <w:u w:val="none"/>
+        </w:rPr>
+        <w:t xml:space="preserve"> Cancellation</w:t>
+      </w:r>
+      <w:r>
+        <w:rPr>
+          <w:rStyle w:val="Hyperlink"/>
+          <w:rFonts w:ascii="Arial" w:hAnsi="Arial" w:cs="Arial"/>
+          <w:color w:val="auto"/>
+          <w:u w:val="none"/>
+        </w:rPr>
+        <w:t>:</w:t>
+      </w:r>
+    </w:p>
+    <w:p>
+      <w:pPr>
+        <w:pStyle w:val="Subtitle"/>
+        <w:ind w:left="720"/>
+        <w:rPr>
+          <w:rStyle w:val="Hyperlink"/>
+          <w:rFonts w:ascii="Arial" w:hAnsi="Arial" w:cs="Arial"/>
+        </w:rPr>
+      </w:pPr>
+    </w:p>
+    <w:p>
+      <w:pPr>
+        <w:pStyle w:val="Subtitle"/>
+        <w:ind w:left="720"/>
+        <w:rPr>
+          <w:rFonts w:ascii="Arial" w:hAnsi="Arial" w:cs="Arial"/>
+          <w:b w:val="0"/>
+        </w:rPr>
+      </w:pPr>
+      <w:hyperlink r:id="rId13" w:history="1">
+        <w:r>
+          <w:rPr>
+            <w:rStyle w:val="Hyperlink"/>
+            <w:rFonts w:ascii="Arial" w:hAnsi="Arial" w:cs="Arial"/>
+          </w:rPr>
+          <w:t>http://www.nhti.edu/student-life/student-handbook/cancellations-and-delays</w:t>
+        </w:r>
+      </w:hyperlink>
+    </w:p>
+    <w:p>
+      <w:pPr>
+        <w:pStyle w:val="Subtitle"/>
+        <w:ind w:left="720"/>
+        <w:rPr>
+          <w:rFonts w:ascii="Arial" w:hAnsi="Arial" w:cs="Arial"/>
+        </w:rPr>
+      </w:pPr>
+    </w:p>
+    <w:p>
+      <w:pPr>
+        <w:pStyle w:val="Subtitle"/>
+        <w:ind w:left="720"/>
+        <w:rPr>
+          <w:rFonts w:ascii="Arial" w:hAnsi="Arial" w:cs="Arial"/>
+          <w:b w:val="0"/>
+        </w:rPr>
+      </w:pPr>
+      <w:r>
+        <w:rPr>
+          <w:rFonts w:ascii="Arial" w:hAnsi="Arial" w:cs="Arial"/>
+          <w:b w:val="0"/>
+        </w:rPr>
+        <w:t xml:space="preserve">Students should also sign up for alerts to be sent to their email and/or mobile phone.  </w:t>
+      </w:r>
+      <w:hyperlink r:id="rId14" w:history="1">
+        <w:r>
+          <w:rPr>
+            <w:rStyle w:val="Hyperlink"/>
+            <w:rFonts w:ascii="Arial" w:hAnsi="Arial" w:cs="Arial"/>
+            <w:b w:val="0"/>
+          </w:rPr>
+          <w:t>https://www.nhti.edu/student-life/campus-safety/nhti-alerts</w:t>
+        </w:r>
+      </w:hyperlink>
+      <w:r>
+        <w:rPr>
+          <w:rFonts w:ascii="Arial" w:hAnsi="Arial" w:cs="Arial"/>
+          <w:b w:val="0"/>
+        </w:rPr>
+        <w:t xml:space="preserve"> </w:t>
+      </w:r>
+    </w:p>
+    <w:p>
+      <w:pPr>
+        <w:pStyle w:val="Subtitle"/>
+        <w:ind w:left="720"/>
+        <w:rPr>
+          <w:rStyle w:val="Hyperlink"/>
+          <w:rFonts w:ascii="Arial" w:hAnsi="Arial" w:cs="Arial"/>
+          <w:color w:val="auto"/>
+          <w:u w:val="none"/>
+        </w:rPr>
+      </w:pPr>
+    </w:p>
+    <w:p>
+      <w:pPr>
+        <w:pStyle w:val="Subtitle"/>
+        <w:ind w:left="720"/>
+        <w:rPr>
+          <w:rStyle w:val="Hyperlink"/>
+          <w:rFonts w:ascii="Arial" w:hAnsi="Arial" w:cs="Arial"/>
+          <w:color w:val="auto"/>
+          <w:u w:val="none"/>
+        </w:rPr>
+      </w:pPr>
+      <w:r>
+        <w:rPr>
+          <w:rStyle w:val="Hyperlink"/>
+          <w:rFonts w:ascii="Arial" w:hAnsi="Arial" w:cs="Arial"/>
+          <w:color w:val="auto"/>
+          <w:u w:val="none"/>
+        </w:rPr>
+        <w:t>Cancelling this Class</w:t>
+      </w:r>
+      <w:r>
+        <w:rPr>
+          <w:rStyle w:val="Hyperlink"/>
+          <w:rFonts w:ascii="Arial" w:hAnsi="Arial" w:cs="Arial"/>
+          <w:color w:val="auto"/>
+          <w:u w:val="none"/>
+        </w:rPr>
+        <w:t>:</w:t>
+      </w:r>
+    </w:p>
+    <w:p>
+      <w:pPr>
+        <w:pStyle w:val="FootnoteText"/>
+        <w:rPr>
+          <w:rFonts w:ascii="Arial" w:hAnsi="Arial" w:cs="Arial"/>
+          <w:szCs w:val="18"/>
+        </w:rPr>
+      </w:pPr>
+    </w:p>
+    <w:p>
+      <w:pPr>
+        <w:pStyle w:val="FootnoteText"/>
+        <w:ind w:left="720"/>
+        <w:rPr>
+          <w:rFonts w:ascii="Arial" w:hAnsi="Arial" w:cs="Arial"/>
+          <w:szCs w:val="18"/>
+        </w:rPr>
+      </w:pPr>
+      <w:r>
+        <w:rPr>
+          <w:rFonts w:ascii="Arial" w:hAnsi="Arial" w:cs="Arial"/>
+          <w:szCs w:val="18"/>
+        </w:rPr>
+        <w:lastRenderedPageBreak/>
+        <w:t>When the instructor cancels or delays the start of lecture/lab, the instructor will post the cancellation to the course’s Canvas and send an email to students’ email accounts as far in advance as possible.  The same notice will be posted in the corresponding classroom/lab.</w:t>
+      </w:r>
+    </w:p>
+    <w:p>
+      <w:pPr>
+        <w:pStyle w:val="Subtitle"/>
+        <w:rPr>
+          <w:rFonts w:ascii="Arial" w:hAnsi="Arial" w:cs="Arial"/>
+          <w:u w:val="single"/>
+        </w:rPr>
+      </w:pPr>
+    </w:p>
+    <w:p>
+      <w:pPr>
+        <w:pStyle w:val="Subtitle"/>
+        <w:rPr>
+          <w:rFonts w:ascii="Arial" w:hAnsi="Arial" w:cs="Arial"/>
+          <w:b w:val="0"/>
+        </w:rPr>
+      </w:pPr>
+      <w:r>
+        <w:rPr>
+          <w:rFonts w:ascii="Arial" w:hAnsi="Arial" w:cs="Arial"/>
+          <w:u w:val="single"/>
+        </w:rPr>
+        <w:t>Student Communication Responsibility:</w:t>
+      </w:r>
+      <w:r>
+        <w:rPr>
+          <w:rFonts w:ascii="Arial" w:hAnsi="Arial" w:cs="Arial"/>
+          <w:u w:val="single"/>
+        </w:rPr>
+        <w:t xml:space="preserve"> </w:t>
+      </w:r>
+      <w:r>
+        <w:rPr>
+          <w:rFonts w:ascii="Arial" w:hAnsi="Arial" w:cs="Arial"/>
+          <w:b w:val="0"/>
+        </w:rPr>
+        <w:t xml:space="preserve">   </w:t>
+      </w:r>
+    </w:p>
+    <w:p>
+      <w:pPr>
+        <w:pStyle w:val="Subtitle"/>
+        <w:ind w:left="360"/>
+        <w:rPr>
+          <w:rFonts w:ascii="Arial" w:hAnsi="Arial" w:cs="Arial"/>
+        </w:rPr>
+      </w:pPr>
+    </w:p>
+    <w:p>
+      <w:pPr>
+        <w:pStyle w:val="Subtitle"/>
+        <w:numPr>
+          <w:ilvl w:val="0"/>
+          <w:numId w:val="5"/>
+        </w:numPr>
+        <w:ind w:left="1080"/>
+        <w:rPr>
+          <w:rFonts w:ascii="Arial" w:hAnsi="Arial" w:cs="Arial"/>
+        </w:rPr>
+      </w:pPr>
+      <w:r>
+        <w:rPr>
+          <w:rFonts w:ascii="Arial" w:hAnsi="Arial" w:cs="Arial"/>
+          <w:b w:val="0"/>
+        </w:rPr>
+        <w:t>Students are responsible for reading their NHTI student email at least once each day.</w:t>
+      </w:r>
+    </w:p>
+    <w:p>
+      <w:pPr>
+        <w:pStyle w:val="Subtitle"/>
+        <w:numPr>
+          <w:ilvl w:val="0"/>
+          <w:numId w:val="5"/>
+        </w:numPr>
+        <w:ind w:left="1080"/>
+        <w:rPr>
+          <w:rFonts w:ascii="Arial" w:hAnsi="Arial" w:cs="Arial"/>
+        </w:rPr>
+      </w:pPr>
+      <w:r>
+        <w:rPr>
+          <w:rFonts w:ascii="Arial" w:hAnsi="Arial" w:cs="Arial"/>
+          <w:b w:val="0"/>
+        </w:rPr>
+        <w:t>Students are responsible for regularly accessing this course’s Canvas for the latest course announcements, assignments, and course materials.</w:t>
+      </w:r>
+    </w:p>
+    <w:p>
+      <w:pPr>
+        <w:pStyle w:val="Subtitle"/>
+        <w:numPr>
+          <w:ilvl w:val="0"/>
+          <w:numId w:val="5"/>
+        </w:numPr>
+        <w:ind w:left="1080"/>
+        <w:rPr>
+          <w:rFonts w:ascii="Arial" w:hAnsi="Arial" w:cs="Arial"/>
+        </w:rPr>
+      </w:pPr>
+      <w:r>
+        <w:rPr>
+          <w:rFonts w:ascii="Arial" w:hAnsi="Arial" w:cs="Arial"/>
+          <w:b w:val="0"/>
+        </w:rPr>
+        <w:t>Canvas will be used for instructor announcements; an email noting the announcement will be sent to each student’s NHTI email account.</w:t>
+      </w:r>
+    </w:p>
+    <w:p>
+      <w:pPr>
+        <w:pStyle w:val="Subtitle"/>
+        <w:numPr>
+          <w:ilvl w:val="0"/>
+          <w:numId w:val="5"/>
+        </w:numPr>
+        <w:ind w:left="1080"/>
+        <w:rPr>
+          <w:rFonts w:ascii="Arial" w:hAnsi="Arial" w:cs="Arial"/>
+        </w:rPr>
+      </w:pPr>
+      <w:r>
+        <w:rPr>
+          <w:rFonts w:ascii="Arial" w:hAnsi="Arial" w:cs="Arial"/>
+          <w:b w:val="0"/>
+        </w:rPr>
+        <w:t xml:space="preserve">GitHub will serve as the repository for instructor provided course materials, schedules, </w:t>
+      </w:r>
+      <w:proofErr w:type="spellStart"/>
+      <w:r>
+        <w:rPr>
+          <w:rFonts w:ascii="Arial" w:hAnsi="Arial" w:cs="Arial"/>
+          <w:b w:val="0"/>
+        </w:rPr>
+        <w:t>etc</w:t>
+      </w:r>
+      <w:proofErr w:type="spellEnd"/>
+    </w:p>
+    <w:p>
+      <w:pPr>
+        <w:pStyle w:val="Subtitle"/>
+        <w:numPr>
+          <w:ilvl w:val="1"/>
+          <w:numId w:val="5"/>
+        </w:numPr>
+        <w:rPr>
+          <w:rFonts w:ascii="Arial" w:hAnsi="Arial" w:cs="Arial"/>
+        </w:rPr>
+      </w:pPr>
+      <w:r>
+        <w:rPr>
+          <w:rFonts w:ascii="Arial" w:hAnsi="Arial" w:cs="Arial"/>
+          <w:b w:val="0"/>
+        </w:rPr>
+        <w:t>A Link to the repository will be posted in Canvas.</w:t>
+      </w:r>
+    </w:p>
+    <w:p>
+      <w:pPr>
+        <w:pStyle w:val="Subtitle"/>
+        <w:numPr>
+          <w:ilvl w:val="0"/>
+          <w:numId w:val="5"/>
+        </w:numPr>
+        <w:ind w:left="1080"/>
+        <w:rPr>
+          <w:rFonts w:ascii="Arial" w:hAnsi="Arial" w:cs="Arial"/>
+        </w:rPr>
+      </w:pPr>
+      <w:r>
+        <w:rPr>
+          <w:rFonts w:ascii="Arial" w:hAnsi="Arial" w:cs="Arial"/>
+          <w:b w:val="0"/>
+        </w:rPr>
+        <w:t>All lecture assignments will be posted to this course’s Canvas.</w:t>
+      </w:r>
+    </w:p>
+    <w:p>
+      <w:pPr>
+        <w:pStyle w:val="Subtitle"/>
+        <w:numPr>
+          <w:ilvl w:val="0"/>
+          <w:numId w:val="5"/>
+        </w:numPr>
+        <w:ind w:left="1080"/>
+        <w:rPr>
+          <w:rFonts w:ascii="Arial" w:hAnsi="Arial" w:cs="Arial"/>
+        </w:rPr>
+      </w:pPr>
+      <w:r>
+        <w:rPr>
+          <w:rFonts w:ascii="Arial" w:hAnsi="Arial" w:cs="Arial"/>
+          <w:b w:val="0"/>
+        </w:rPr>
+        <w:t>Grades for assignments, labs, quizzes, etc. will be posted to Canvas regularly.  Students should retain their graded materials and verify that the grades posted to Canvass are match.</w:t>
+      </w:r>
+    </w:p>
+    <w:p>
+      <w:pPr>
+        <w:autoSpaceDE w:val="0"/>
+        <w:autoSpaceDN w:val="0"/>
+        <w:adjustRightInd w:val="0"/>
+        <w:ind w:right="180"/>
+        <w:rPr>
+          <w:rFonts w:ascii="Arial" w:hAnsi="Arial" w:cs="Arial"/>
+          <w:b/>
+          <w:bCs/>
+          <w:color w:val="000000"/>
+          <w:u w:val="single"/>
+        </w:rPr>
+      </w:pPr>
+    </w:p>
     <w:p>
       <w:pPr>
         <w:autoSpaceDE w:val="0"/>
@@ -9043,6 +8803,7 @@
     <w:lsdException w:name="HTML Sample" w:semiHidden="1" w:unhideWhenUsed="1"/>
     <w:lsdException w:name="HTML Typewriter" w:semiHidden="1" w:unhideWhenUsed="1"/>
     <w:lsdException w:name="HTML Variable" w:semiHidden="1" w:unhideWhenUsed="1"/>
+    <w:lsdException w:name="Normal Table" w:semiHidden="1" w:unhideWhenUsed="1"/>
     <w:lsdException w:name="annotation subject" w:semiHidden="1" w:unhideWhenUsed="1"/>
     <w:lsdException w:name="No List" w:semiHidden="1" w:unhideWhenUsed="1"/>
     <w:lsdException w:name="Outline List 1" w:semiHidden="1" w:unhideWhenUsed="1"/>
@@ -9086,8 +8847,10 @@
     <w:lsdException w:name="Table Elegant" w:semiHidden="1" w:unhideWhenUsed="1"/>
     <w:lsdException w:name="Table Professional" w:semiHidden="1" w:unhideWhenUsed="1"/>
     <w:lsdException w:name="Table Subtle 1" w:semiHidden="1" w:unhideWhenUsed="1"/>
+    <w:lsdException w:name="Table Subtle 2" w:semiHidden="1" w:unhideWhenUsed="1"/>
     <w:lsdException w:name="Table Web 1" w:semiHidden="1" w:unhideWhenUsed="1"/>
     <w:lsdException w:name="Table Web 2" w:semiHidden="1" w:unhideWhenUsed="1"/>
+    <w:lsdException w:name="Table Web 3" w:semiHidden="1" w:unhideWhenUsed="1"/>
     <w:lsdException w:name="Balloon Text" w:semiHidden="1" w:unhideWhenUsed="1"/>
     <w:lsdException w:name="Table Grid" w:uiPriority="59"/>
     <w:lsdException w:name="Table Theme" w:semiHidden="1" w:unhideWhenUsed="1"/>
@@ -9879,7 +9642,7 @@
 </file>
 
 <file path=customXml/itemProps1.xml><?xml version="1.0" encoding="utf-8"?>
-<ds:datastoreItem xmlns:ds="http://schemas.openxmlformats.org/officeDocument/2006/customXml" ds:itemID="{582C40AD-75B8-435B-AE57-949ACD6D5DCC}">
+<ds:datastoreItem xmlns:ds="http://schemas.openxmlformats.org/officeDocument/2006/customXml" ds:itemID="{3DC06CAB-4FF8-44B1-BF58-D6A493BB88E8}">
   <ds:schemaRefs>
     <ds:schemaRef ds:uri="http://schemas.openxmlformats.org/officeDocument/2006/bibliography"/>
   </ds:schemaRefs>

</xml_diff>